<commit_message>
Worked on Sept 10 PTC - The Philosopher King.docx. --Addison
</commit_message>
<xml_diff>
--- a/BAIST/LEAD3030/Sept 10 PTC - The Philosopher King.docx
+++ b/BAIST/LEAD3030/Sept 10 PTC - The Philosopher King.docx
@@ -135,6 +135,12 @@
               </w:rPr>
               <w:t>:</w:t>
             </w:r>
+            <w:r>
+              <w:rPr>
+                <w:sz w:val="28"/>
+              </w:rPr>
+              <w:t xml:space="preserve"> 1</w:t>
+            </w:r>
           </w:p>
         </w:tc>
         <w:tc>
@@ -153,6 +159,12 @@
                 <w:sz w:val="28"/>
               </w:rPr>
               <w:t>Unit:</w:t>
+            </w:r>
+            <w:r>
+              <w:rPr>
+                <w:sz w:val="28"/>
+              </w:rPr>
+              <w:t xml:space="preserve"> 1</w:t>
             </w:r>
           </w:p>
         </w:tc>
@@ -253,6 +265,14 @@
       <w:r>
         <w:t xml:space="preserve">He believed people are born to be philosophers but that the people could be corrupted. </w:t>
       </w:r>
+      <w:r>
+        <w:t xml:space="preserve">Plato felt that the environment most people grew up inevitably corrupted them and prevents them from being true philosophers. </w:t>
+      </w:r>
+    </w:p>
+    <w:p>
+      <w:r>
+        <w:t xml:space="preserve">I disagree. Some people are born to be leaders but leadership is something that can be learned. </w:t>
+      </w:r>
     </w:p>
     <w:p>
       <w:pPr>
@@ -263,6 +283,12 @@
       </w:r>
     </w:p>
     <w:p>
+      <w:r>
+        <w:t>Plato used the ship captain as an analogy to show how letting people choose their own leader can be flawed. He thought that leaders should be chosen based on their knowledge and experience and not based on their ability to manipulate others. In his mind, choosing leaders in any way that doesn’t require knowledge inevitably leads to corrupt leaders.</w:t>
+      </w:r>
+      <w:r>
+        <w:t xml:space="preserve"> </w:t>
+      </w:r>
       <w:bookmarkStart w:id="0" w:name="_GoBack"/>
       <w:bookmarkEnd w:id="0"/>
     </w:p>
@@ -271,9 +297,19 @@
         <w:pStyle w:val="Heading1"/>
       </w:pPr>
       <w:r>
+        <w:lastRenderedPageBreak/>
         <w:t>Do you agree with Plato’s assertion that the “mob” (the people) rarely can make correct decisions when they act in concert?</w:t>
       </w:r>
     </w:p>
+    <w:p>
+      <w:r>
+        <w:t xml:space="preserve">I do believe people behave differently when they are surrounded by other people. The classic example is would you rather be stranded in a broken down car on a country road or a crowded highway? You are much more likely to get help on the country road. The reason is the drivers on the highway assume “Oh someone else will help them”. The drivers on a country road realize they are the person’s last chance for probably a few hours if not longer and are more likely to help. So yes </w:t>
+      </w:r>
+      <w:r>
+        <w:t xml:space="preserve">I do agree with Plato. </w:t>
+      </w:r>
+    </w:p>
+    <w:p/>
     <w:sectPr>
       <w:pgSz w:w="12240" w:h="15840"/>
       <w:pgMar w:top="1440" w:right="1440" w:bottom="1440" w:left="1440" w:header="720" w:footer="720" w:gutter="0"/>

</xml_diff>